<commit_message>
Update CS7.2 Classifier Assembly Guide.docx
</commit_message>
<xml_diff>
--- a/Instructions/CS7.2 Classifier Assembly Guide.docx
+++ b/Instructions/CS7.2 Classifier Assembly Guide.docx
@@ -561,6 +561,18 @@
         </w:numPr>
       </w:pPr>
       <w:r>
+        <w:t>(1) M3x18 Socket Head Cap Screw</w:t>
+      </w:r>
+    </w:p>
+    <w:p>
+      <w:pPr>
+        <w:pStyle w:val="ListParagraph"/>
+        <w:numPr>
+          <w:ilvl w:val="0"/>
+          <w:numId w:val="5"/>
+        </w:numPr>
+      </w:pPr>
+      <w:r>
         <w:t>(</w:t>
       </w:r>
       <w:r>
@@ -606,6 +618,7 @@
         </w:numPr>
       </w:pPr>
       <w:r>
+        <w:lastRenderedPageBreak/>
         <w:t>(1) M6x80 Socket Head Cap Screw</w:t>
       </w:r>
     </w:p>
@@ -618,7 +631,6 @@
         </w:numPr>
       </w:pPr>
       <w:r>
-        <w:lastRenderedPageBreak/>
         <w:t>(1) M6x30 Socket Head Cap Screws</w:t>
       </w:r>
     </w:p>
@@ -1067,10 +1079,7 @@
       </w:pPr>
       <w:r>
         <w:lastRenderedPageBreak/>
-        <w:t xml:space="preserve">Install the Tension Cam Stop screw (M4x8 Socket Head Cap Screw) </w:t>
-      </w:r>
-      <w:r>
-        <w:t xml:space="preserve">from the top threaded all the way down to the base but </w:t>
+        <w:t xml:space="preserve">Install the Tension Cam Stop screw (M4x8 Socket Head Cap Screw) from the top threaded all the way down to the base but </w:t>
       </w:r>
       <w:r>
         <w:rPr>

</xml_diff>